<commit_message>
Antidotes moi ça Ketin
</commit_message>
<xml_diff>
--- a/Doc/2_Mise_en_oeuvre_model.docx
+++ b/Doc/2_Mise_en_oeuvre_model.docx
@@ -16,7 +16,14 @@
           <w:docPartUnique/>
         </w:docPartObj>
       </w:sdtPr>
-      <w:sdtEndPr/>
+      <w:sdtEndPr>
+        <w:rPr>
+          <w:rFonts w:asciiTheme="minorHAnsi" w:eastAsiaTheme="minorHAnsi" w:hAnsiTheme="minorHAnsi" w:cstheme="minorBidi"/>
+          <w:color w:val="auto"/>
+          <w:sz w:val="22"/>
+          <w:szCs w:val="22"/>
+        </w:rPr>
+      </w:sdtEndPr>
       <w:sdtContent>
         <w:p>
           <w:r>
@@ -291,7 +298,7 @@
                                       <w:color w:val="FFFFFF" w:themeColor="background1"/>
                                       <w:lang w:val="de-CH"/>
                                     </w:rPr>
-                                    <w:t>10.06.2021</w:t>
+                                    <w:t>17.06.2021</w:t>
                                   </w:r>
                                   <w:r>
                                     <w:rPr>
@@ -618,7 +625,7 @@
                                 <w:color w:val="FFFFFF" w:themeColor="background1"/>
                                 <w:lang w:val="de-CH"/>
                               </w:rPr>
-                              <w:t>10.06.2021</w:t>
+                              <w:t>17.06.2021</w:t>
                             </w:r>
                             <w:r>
                               <w:rPr>
@@ -834,6 +841,16 @@
               </w:r>
             </w:p>
             <w:p>
+              <w:pPr>
+                <w:pStyle w:val="TM1"/>
+                <w:tabs>
+                  <w:tab w:val="right" w:leader="dot" w:pos="9062"/>
+                </w:tabs>
+                <w:rPr>
+                  <w:rFonts w:eastAsiaTheme="minorEastAsia"/>
+                  <w:noProof/>
+                </w:rPr>
+              </w:pPr>
               <w:r>
                 <w:fldChar w:fldCharType="begin"/>
               </w:r>
@@ -843,15 +860,479 @@
               <w:r>
                 <w:fldChar w:fldCharType="separate"/>
               </w:r>
-              <w:r>
+              <w:hyperlink w:anchor="_Toc74845717" w:history="1">
+                <w:r>
+                  <w:rPr>
+                    <w:rStyle w:val="Lienhypertexte"/>
+                    <w:noProof/>
+                  </w:rPr>
+                  <w:t>Mise en œuvre du modèle</w:t>
+                </w:r>
+                <w:r>
+                  <w:rPr>
+                    <w:noProof/>
+                    <w:webHidden/>
+                  </w:rPr>
+                  <w:tab/>
+                </w:r>
+                <w:r>
+                  <w:rPr>
+                    <w:noProof/>
+                    <w:webHidden/>
+                  </w:rPr>
+                  <w:fldChar w:fldCharType="begin"/>
+                </w:r>
+                <w:r>
+                  <w:rPr>
+                    <w:noProof/>
+                    <w:webHidden/>
+                  </w:rPr>
+                  <w:instrText xml:space="preserve"> PAGEREF _Toc74845717 \h </w:instrText>
+                </w:r>
+                <w:r>
+                  <w:rPr>
+                    <w:noProof/>
+                    <w:webHidden/>
+                  </w:rPr>
+                </w:r>
+                <w:r>
+                  <w:rPr>
+                    <w:noProof/>
+                    <w:webHidden/>
+                  </w:rPr>
+                  <w:fldChar w:fldCharType="separate"/>
+                </w:r>
+                <w:r>
+                  <w:rPr>
+                    <w:noProof/>
+                    <w:webHidden/>
+                  </w:rPr>
+                  <w:t>2</w:t>
+                </w:r>
+                <w:r>
+                  <w:rPr>
+                    <w:noProof/>
+                    <w:webHidden/>
+                  </w:rPr>
+                  <w:fldChar w:fldCharType="end"/>
+                </w:r>
+              </w:hyperlink>
+            </w:p>
+            <w:p>
+              <w:pPr>
+                <w:pStyle w:val="TM2"/>
+                <w:tabs>
+                  <w:tab w:val="right" w:leader="dot" w:pos="9062"/>
+                </w:tabs>
                 <w:rPr>
-                  <w:b/>
-                  <w:bCs/>
+                  <w:rFonts w:eastAsiaTheme="minorEastAsia"/>
                   <w:noProof/>
-                  <w:lang w:val="fr-FR"/>
                 </w:rPr>
-                <w:t>Aucune entrée de table des matières n'a été trouvée.</w:t>
-              </w:r>
+              </w:pPr>
+              <w:hyperlink w:anchor="_Toc74845718" w:history="1">
+                <w:r>
+                  <w:rPr>
+                    <w:rStyle w:val="Lienhypertexte"/>
+                    <w:noProof/>
+                  </w:rPr>
+                  <w:t>Modèle Commande</w:t>
+                </w:r>
+                <w:r>
+                  <w:rPr>
+                    <w:noProof/>
+                    <w:webHidden/>
+                  </w:rPr>
+                  <w:tab/>
+                </w:r>
+                <w:r>
+                  <w:rPr>
+                    <w:noProof/>
+                    <w:webHidden/>
+                  </w:rPr>
+                  <w:fldChar w:fldCharType="begin"/>
+                </w:r>
+                <w:r>
+                  <w:rPr>
+                    <w:noProof/>
+                    <w:webHidden/>
+                  </w:rPr>
+                  <w:instrText xml:space="preserve"> PAGEREF _Toc74845718 \h </w:instrText>
+                </w:r>
+                <w:r>
+                  <w:rPr>
+                    <w:noProof/>
+                    <w:webHidden/>
+                  </w:rPr>
+                </w:r>
+                <w:r>
+                  <w:rPr>
+                    <w:noProof/>
+                    <w:webHidden/>
+                  </w:rPr>
+                  <w:fldChar w:fldCharType="separate"/>
+                </w:r>
+                <w:r>
+                  <w:rPr>
+                    <w:noProof/>
+                    <w:webHidden/>
+                  </w:rPr>
+                  <w:t>2</w:t>
+                </w:r>
+                <w:r>
+                  <w:rPr>
+                    <w:noProof/>
+                    <w:webHidden/>
+                  </w:rPr>
+                  <w:fldChar w:fldCharType="end"/>
+                </w:r>
+              </w:hyperlink>
+            </w:p>
+            <w:p>
+              <w:pPr>
+                <w:pStyle w:val="TM2"/>
+                <w:tabs>
+                  <w:tab w:val="right" w:leader="dot" w:pos="9062"/>
+                </w:tabs>
+                <w:rPr>
+                  <w:rFonts w:eastAsiaTheme="minorEastAsia"/>
+                  <w:noProof/>
+                </w:rPr>
+              </w:pPr>
+              <w:hyperlink w:anchor="_Toc74845719" w:history="1">
+                <w:r>
+                  <w:rPr>
+                    <w:rStyle w:val="Lienhypertexte"/>
+                    <w:noProof/>
+                  </w:rPr>
+                  <w:t>Dans notre projet</w:t>
+                </w:r>
+                <w:r>
+                  <w:rPr>
+                    <w:noProof/>
+                    <w:webHidden/>
+                  </w:rPr>
+                  <w:tab/>
+                </w:r>
+                <w:r>
+                  <w:rPr>
+                    <w:noProof/>
+                    <w:webHidden/>
+                  </w:rPr>
+                  <w:fldChar w:fldCharType="begin"/>
+                </w:r>
+                <w:r>
+                  <w:rPr>
+                    <w:noProof/>
+                    <w:webHidden/>
+                  </w:rPr>
+                  <w:instrText xml:space="preserve"> PAGEREF _Toc74845719 \h </w:instrText>
+                </w:r>
+                <w:r>
+                  <w:rPr>
+                    <w:noProof/>
+                    <w:webHidden/>
+                  </w:rPr>
+                </w:r>
+                <w:r>
+                  <w:rPr>
+                    <w:noProof/>
+                    <w:webHidden/>
+                  </w:rPr>
+                  <w:fldChar w:fldCharType="separate"/>
+                </w:r>
+                <w:r>
+                  <w:rPr>
+                    <w:noProof/>
+                    <w:webHidden/>
+                  </w:rPr>
+                  <w:t>3</w:t>
+                </w:r>
+                <w:r>
+                  <w:rPr>
+                    <w:noProof/>
+                    <w:webHidden/>
+                  </w:rPr>
+                  <w:fldChar w:fldCharType="end"/>
+                </w:r>
+              </w:hyperlink>
+            </w:p>
+            <w:p>
+              <w:pPr>
+                <w:pStyle w:val="TM3"/>
+                <w:tabs>
+                  <w:tab w:val="right" w:leader="dot" w:pos="9062"/>
+                </w:tabs>
+                <w:rPr>
+                  <w:rFonts w:cstheme="minorBidi"/>
+                  <w:noProof/>
+                </w:rPr>
+              </w:pPr>
+              <w:hyperlink w:anchor="_Toc74845720" w:history="1">
+                <w:r>
+                  <w:rPr>
+                    <w:rStyle w:val="Lienhypertexte"/>
+                    <w:noProof/>
+                  </w:rPr>
+                  <w:t>Retour en arrière</w:t>
+                </w:r>
+                <w:r>
+                  <w:rPr>
+                    <w:noProof/>
+                    <w:webHidden/>
+                  </w:rPr>
+                  <w:tab/>
+                </w:r>
+                <w:r>
+                  <w:rPr>
+                    <w:noProof/>
+                    <w:webHidden/>
+                  </w:rPr>
+                  <w:fldChar w:fldCharType="begin"/>
+                </w:r>
+                <w:r>
+                  <w:rPr>
+                    <w:noProof/>
+                    <w:webHidden/>
+                  </w:rPr>
+                  <w:instrText xml:space="preserve"> PAGEREF _Toc74845720 \h </w:instrText>
+                </w:r>
+                <w:r>
+                  <w:rPr>
+                    <w:noProof/>
+                    <w:webHidden/>
+                  </w:rPr>
+                </w:r>
+                <w:r>
+                  <w:rPr>
+                    <w:noProof/>
+                    <w:webHidden/>
+                  </w:rPr>
+                  <w:fldChar w:fldCharType="separate"/>
+                </w:r>
+                <w:r>
+                  <w:rPr>
+                    <w:noProof/>
+                    <w:webHidden/>
+                  </w:rPr>
+                  <w:t>3</w:t>
+                </w:r>
+                <w:r>
+                  <w:rPr>
+                    <w:noProof/>
+                    <w:webHidden/>
+                  </w:rPr>
+                  <w:fldChar w:fldCharType="end"/>
+                </w:r>
+              </w:hyperlink>
+            </w:p>
+            <w:p>
+              <w:pPr>
+                <w:pStyle w:val="TM3"/>
+                <w:tabs>
+                  <w:tab w:val="right" w:leader="dot" w:pos="9062"/>
+                </w:tabs>
+                <w:rPr>
+                  <w:rFonts w:cstheme="minorBidi"/>
+                  <w:noProof/>
+                </w:rPr>
+              </w:pPr>
+              <w:hyperlink w:anchor="_Toc74845721" w:history="1">
+                <w:r>
+                  <w:rPr>
+                    <w:rStyle w:val="Lienhypertexte"/>
+                    <w:noProof/>
+                  </w:rPr>
+                  <w:t>Liste des actions</w:t>
+                </w:r>
+                <w:r>
+                  <w:rPr>
+                    <w:noProof/>
+                    <w:webHidden/>
+                  </w:rPr>
+                  <w:tab/>
+                </w:r>
+                <w:r>
+                  <w:rPr>
+                    <w:noProof/>
+                    <w:webHidden/>
+                  </w:rPr>
+                  <w:fldChar w:fldCharType="begin"/>
+                </w:r>
+                <w:r>
+                  <w:rPr>
+                    <w:noProof/>
+                    <w:webHidden/>
+                  </w:rPr>
+                  <w:instrText xml:space="preserve"> PAGEREF _Toc74845721 \h </w:instrText>
+                </w:r>
+                <w:r>
+                  <w:rPr>
+                    <w:noProof/>
+                    <w:webHidden/>
+                  </w:rPr>
+                </w:r>
+                <w:r>
+                  <w:rPr>
+                    <w:noProof/>
+                    <w:webHidden/>
+                  </w:rPr>
+                  <w:fldChar w:fldCharType="separate"/>
+                </w:r>
+                <w:r>
+                  <w:rPr>
+                    <w:noProof/>
+                    <w:webHidden/>
+                  </w:rPr>
+                  <w:t>3</w:t>
+                </w:r>
+                <w:r>
+                  <w:rPr>
+                    <w:noProof/>
+                    <w:webHidden/>
+                  </w:rPr>
+                  <w:fldChar w:fldCharType="end"/>
+                </w:r>
+              </w:hyperlink>
+            </w:p>
+            <w:p>
+              <w:pPr>
+                <w:pStyle w:val="TM3"/>
+                <w:tabs>
+                  <w:tab w:val="right" w:leader="dot" w:pos="9062"/>
+                </w:tabs>
+                <w:rPr>
+                  <w:rFonts w:cstheme="minorBidi"/>
+                  <w:noProof/>
+                </w:rPr>
+              </w:pPr>
+              <w:hyperlink w:anchor="_Toc74845722" w:history="1">
+                <w:r>
+                  <w:rPr>
+                    <w:rStyle w:val="Lienhypertexte"/>
+                    <w:noProof/>
+                  </w:rPr>
+                  <w:t>Replay du niveau</w:t>
+                </w:r>
+                <w:r>
+                  <w:rPr>
+                    <w:noProof/>
+                    <w:webHidden/>
+                  </w:rPr>
+                  <w:tab/>
+                </w:r>
+                <w:r>
+                  <w:rPr>
+                    <w:noProof/>
+                    <w:webHidden/>
+                  </w:rPr>
+                  <w:fldChar w:fldCharType="begin"/>
+                </w:r>
+                <w:r>
+                  <w:rPr>
+                    <w:noProof/>
+                    <w:webHidden/>
+                  </w:rPr>
+                  <w:instrText xml:space="preserve"> PAGEREF _Toc74845722 \h </w:instrText>
+                </w:r>
+                <w:r>
+                  <w:rPr>
+                    <w:noProof/>
+                    <w:webHidden/>
+                  </w:rPr>
+                </w:r>
+                <w:r>
+                  <w:rPr>
+                    <w:noProof/>
+                    <w:webHidden/>
+                  </w:rPr>
+                  <w:fldChar w:fldCharType="separate"/>
+                </w:r>
+                <w:r>
+                  <w:rPr>
+                    <w:noProof/>
+                    <w:webHidden/>
+                  </w:rPr>
+                  <w:t>4</w:t>
+                </w:r>
+                <w:r>
+                  <w:rPr>
+                    <w:noProof/>
+                    <w:webHidden/>
+                  </w:rPr>
+                  <w:fldChar w:fldCharType="end"/>
+                </w:r>
+              </w:hyperlink>
+            </w:p>
+            <w:p>
+              <w:pPr>
+                <w:pStyle w:val="TM3"/>
+                <w:tabs>
+                  <w:tab w:val="right" w:leader="dot" w:pos="9062"/>
+                </w:tabs>
+                <w:rPr>
+                  <w:rFonts w:cstheme="minorBidi"/>
+                  <w:noProof/>
+                </w:rPr>
+              </w:pPr>
+              <w:hyperlink w:anchor="_Toc74845723" w:history="1">
+                <w:r>
+                  <w:rPr>
+                    <w:rStyle w:val="Lienhypertexte"/>
+                    <w:noProof/>
+                  </w:rPr>
+                  <w:t>Diagramme de séquence pour l’exécution d’une commande</w:t>
+                </w:r>
+                <w:r>
+                  <w:rPr>
+                    <w:noProof/>
+                    <w:webHidden/>
+                  </w:rPr>
+                  <w:tab/>
+                </w:r>
+                <w:r>
+                  <w:rPr>
+                    <w:noProof/>
+                    <w:webHidden/>
+                  </w:rPr>
+                  <w:fldChar w:fldCharType="begin"/>
+                </w:r>
+                <w:r>
+                  <w:rPr>
+                    <w:noProof/>
+                    <w:webHidden/>
+                  </w:rPr>
+                  <w:instrText xml:space="preserve"> PAGEREF _Toc74845723 \h </w:instrText>
+                </w:r>
+                <w:r>
+                  <w:rPr>
+                    <w:noProof/>
+                    <w:webHidden/>
+                  </w:rPr>
+                </w:r>
+                <w:r>
+                  <w:rPr>
+                    <w:noProof/>
+                    <w:webHidden/>
+                  </w:rPr>
+                  <w:fldChar w:fldCharType="separate"/>
+                </w:r>
+                <w:r>
+                  <w:rPr>
+                    <w:noProof/>
+                    <w:webHidden/>
+                  </w:rPr>
+                  <w:t>4</w:t>
+                </w:r>
+                <w:r>
+                  <w:rPr>
+                    <w:noProof/>
+                    <w:webHidden/>
+                  </w:rPr>
+                  <w:fldChar w:fldCharType="end"/>
+                </w:r>
+              </w:hyperlink>
+            </w:p>
+            <w:p>
               <w:r>
                 <w:rPr>
                   <w:b/>
@@ -866,21 +1347,1053 @@
         </w:sdt>
         <w:p/>
         <w:p>
+          <w:pPr>
+            <w:pStyle w:val="Titre1"/>
+          </w:pPr>
           <w:r>
             <w:br w:type="page"/>
           </w:r>
+          <w:bookmarkStart w:id="0" w:name="_Toc74845717"/>
+          <w:bookmarkStart w:id="1" w:name="_Hlk74846923"/>
+          <w:r>
+            <w:lastRenderedPageBreak/>
+            <w:t>Mise en œuvre du modèle</w:t>
+          </w:r>
+          <w:bookmarkEnd w:id="0"/>
         </w:p>
         <w:p>
           <w:pPr>
-            <w:pStyle w:val="Titre1"/>
+            <w:pStyle w:val="Titre2"/>
           </w:pPr>
+          <w:bookmarkStart w:id="2" w:name="_Toc74845718"/>
+          <w:r>
+            <w:t>Modèle Commande</w:t>
+          </w:r>
+          <w:bookmarkEnd w:id="2"/>
+        </w:p>
+        <w:p>
+          <w:r>
+            <w:t xml:space="preserve">Le modèle commande est un modèle comportemental permettant de séparer le code initiateur </w:t>
+          </w:r>
+          <w:r>
+            <w:t>et</w:t>
+          </w:r>
+          <w:r>
+            <w:t xml:space="preserve"> l’action. </w:t>
+          </w:r>
+          <w:r>
+            <w:t xml:space="preserve">Ce modèle </w:t>
+          </w:r>
+          <w:r>
+            <w:t>permet une délégation de la responsabilité</w:t>
+          </w:r>
+          <w:r>
+            <w:t xml:space="preserve"> : une classe va déléguer une requête à un objet </w:t>
+          </w:r>
+          <w:r>
+            <w:rPr>
+              <w:i/>
+              <w:iCs/>
+            </w:rPr>
+            <w:t>command</w:t>
+          </w:r>
+          <w:r>
+            <w:rPr>
+              <w:i/>
+              <w:iCs/>
+            </w:rPr>
+            <w:t>e</w:t>
+          </w:r>
+          <w:r>
+            <w:t xml:space="preserve"> à la place </w:t>
+          </w:r>
+          <w:r>
+            <w:t xml:space="preserve">de </w:t>
+          </w:r>
+          <w:r>
+            <w:t>l’implémenter directement.</w:t>
+          </w:r>
+        </w:p>
+        <w:p>
+          <w:r>
+            <w:t xml:space="preserve">Ses objectifs sont de pouvoir envoyer des requêtes sans connaitre </w:t>
+          </w:r>
+          <w:r>
+            <w:t>leurs</w:t>
+          </w:r>
+          <w:r>
+            <w:t xml:space="preserve"> caractéristiques ainsi que d’encapsuler lesdites requêtes. Il permet aussi d’éviter de </w:t>
+          </w:r>
+          <w:r>
+            <w:t xml:space="preserve">dupliquer </w:t>
+          </w:r>
+          <w:r>
+            <w:t>d</w:t>
+          </w:r>
+          <w:r>
+            <w:t>u</w:t>
+          </w:r>
+          <w:r>
+            <w:t xml:space="preserve"> code</w:t>
+          </w:r>
+          <w:r>
+            <w:t>,</w:t>
+          </w:r>
+          <w:r>
+            <w:t xml:space="preserve"> de rendre les commandes sécurisées ainsi que de rendre le code plus facile à maintenir.</w:t>
+          </w:r>
+          <w:r>
+            <w:t xml:space="preserve"> </w:t>
+          </w:r>
+        </w:p>
+        <w:p>
+          <w:r>
+            <w:t>Les utilisations</w:t>
+          </w:r>
+          <w:r>
+            <w:t xml:space="preserve"> les plus connues de ce modèle sont</w:t>
+          </w:r>
+          <w:r>
+            <w:t> :</w:t>
+          </w:r>
+          <w:r>
+            <w:t xml:space="preserve"> </w:t>
+          </w:r>
+          <w:r>
+            <w:t>G</w:t>
+          </w:r>
+          <w:r>
+            <w:t xml:space="preserve">érer </w:t>
+          </w:r>
+          <w:r>
+            <w:t>des actions</w:t>
+          </w:r>
+          <w:r>
+            <w:t xml:space="preserve"> venant d’une </w:t>
+          </w:r>
+          <w:r>
+            <w:t>interface</w:t>
+          </w:r>
+          <w:r>
+            <w:t xml:space="preserve"> graphique</w:t>
+          </w:r>
+          <w:r>
+            <w:t xml:space="preserve"> ou d’entrées utilisateur</w:t>
+          </w:r>
+          <w:r>
+            <w:t>,</w:t>
+          </w:r>
+          <w:r>
+            <w:t xml:space="preserve"> sauvegarder un état pour pouvoir y revenir, </w:t>
+          </w:r>
+          <w:r>
+            <w:t>s</w:t>
+          </w:r>
+          <w:r>
+            <w:t xml:space="preserve">tocker les commandes pour pouvoir les réutiliser plus tard et </w:t>
+          </w:r>
+          <w:r>
+            <w:t>c</w:t>
+          </w:r>
+          <w:r>
+            <w:t xml:space="preserve">réer des logs </w:t>
+          </w:r>
+          <w:r>
+            <w:t>pour</w:t>
+          </w:r>
+          <w:r>
+            <w:t xml:space="preserve"> pouvoir réagir en cas de crash.</w:t>
+          </w:r>
+        </w:p>
+        <w:p>
+          <w:r>
+            <w:t>UML</w:t>
+          </w:r>
+          <w:r>
+            <w:t xml:space="preserve"> exemple</w:t>
+          </w:r>
+          <w:r>
+            <w:t xml:space="preserve"> du pattern : </w:t>
+          </w:r>
+        </w:p>
+        <w:p>
+          <w:r>
+            <w:rPr>
+              <w:noProof/>
+            </w:rPr>
+            <w:drawing>
+              <wp:inline distT="0" distB="0" distL="0" distR="0" wp14:anchorId="58FCA74E" wp14:editId="1463BAC1">
+                <wp:extent cx="5448300" cy="2771775"/>
+                <wp:effectExtent l="0" t="0" r="0" b="9525"/>
+                <wp:docPr id="13" name="Picture 13"/>
+                <wp:cNvGraphicFramePr>
+                  <a:graphicFrameLocks xmlns:a="http://schemas.openxmlformats.org/drawingml/2006/main" noChangeAspect="1"/>
+                </wp:cNvGraphicFramePr>
+                <a:graphic xmlns:a="http://schemas.openxmlformats.org/drawingml/2006/main">
+                  <a:graphicData uri="http://schemas.openxmlformats.org/drawingml/2006/picture">
+                    <pic:pic xmlns:pic="http://schemas.openxmlformats.org/drawingml/2006/picture">
+                      <pic:nvPicPr>
+                        <pic:cNvPr id="0" name="Picture 5"/>
+                        <pic:cNvPicPr>
+                          <a:picLocks noChangeAspect="1" noChangeArrowheads="1"/>
+                        </pic:cNvPicPr>
+                      </pic:nvPicPr>
+                      <pic:blipFill>
+                        <a:blip r:embed="rId10">
+                          <a:extLst>
+                            <a:ext uri="{28A0092B-C50C-407E-A947-70E740481C1C}">
+                              <a14:useLocalDpi xmlns:a14="http://schemas.microsoft.com/office/drawing/2010/main" val="0"/>
+                            </a:ext>
+                          </a:extLst>
+                        </a:blip>
+                        <a:srcRect/>
+                        <a:stretch>
+                          <a:fillRect/>
+                        </a:stretch>
+                      </pic:blipFill>
+                      <pic:spPr bwMode="auto">
+                        <a:xfrm>
+                          <a:off x="0" y="0"/>
+                          <a:ext cx="5448300" cy="2771775"/>
+                        </a:xfrm>
+                        <a:prstGeom prst="rect">
+                          <a:avLst/>
+                        </a:prstGeom>
+                        <a:noFill/>
+                        <a:ln>
+                          <a:noFill/>
+                        </a:ln>
+                      </pic:spPr>
+                    </pic:pic>
+                  </a:graphicData>
+                </a:graphic>
+              </wp:inline>
+            </w:drawing>
+          </w:r>
+        </w:p>
+        <w:p>
+          <w:r>
+            <w:br w:type="page"/>
+          </w:r>
+        </w:p>
+        <w:p>
+          <w:pPr>
+            <w:pStyle w:val="Titre2"/>
+          </w:pPr>
+          <w:bookmarkStart w:id="3" w:name="_Toc74845719"/>
+          <w:r>
+            <w:lastRenderedPageBreak/>
+            <w:t xml:space="preserve">Dans </w:t>
+          </w:r>
+          <w:bookmarkEnd w:id="3"/>
+          <w:r>
+            <w:t>Quokk’adventure</w:t>
+          </w:r>
+        </w:p>
+        <w:p>
+          <w:pPr>
+            <w:jc w:val="both"/>
+          </w:pPr>
+          <w:r>
+            <w:t>Dans notre projet</w:t>
+          </w:r>
+          <w:r>
+            <w:t>,</w:t>
+          </w:r>
+          <w:r>
+            <w:t xml:space="preserve"> nous avons 3 manières </w:t>
+          </w:r>
+          <w:r>
+            <w:t xml:space="preserve">visibles </w:t>
+          </w:r>
+          <w:r>
+            <w:t>d’utiliser le modèle Commande</w:t>
+          </w:r>
+          <w:r>
+            <w:t> : le retour en arrière (1.), la liste des action (2.) et le replay du niveau (3.).</w:t>
+          </w:r>
+        </w:p>
+        <w:p>
+          <w:pPr>
+            <w:jc w:val="both"/>
+          </w:pPr>
+          <w:r>
+            <w:t xml:space="preserve">Ces 3 utilisation reposent sur le fait que les commandes générées par l’utilisateur seront stockées dans un stack qui nous sert d’historique de commandes et vont pouvoir être </w:t>
+          </w:r>
+          <w:r>
+            <w:t>réutilisées</w:t>
+          </w:r>
+          <w:r>
+            <w:t xml:space="preserve"> plus tard.</w:t>
+          </w:r>
+          <w:r>
+            <w:t xml:space="preserve"> </w:t>
+          </w:r>
+        </w:p>
+        <w:p>
+          <w:pPr>
+            <w:jc w:val="center"/>
+          </w:pPr>
+          <w:r>
+            <w:rPr>
+              <w:noProof/>
+            </w:rPr>
+            <w:drawing>
+              <wp:inline distT="0" distB="0" distL="0" distR="0" wp14:anchorId="2ECC35C7" wp14:editId="0DB96EBC">
+                <wp:extent cx="4705350" cy="2820094"/>
+                <wp:effectExtent l="0" t="0" r="0" b="0"/>
+                <wp:docPr id="10" name="Picture 10"/>
+                <wp:cNvGraphicFramePr>
+                  <a:graphicFrameLocks xmlns:a="http://schemas.openxmlformats.org/drawingml/2006/main" noChangeAspect="1"/>
+                </wp:cNvGraphicFramePr>
+                <a:graphic xmlns:a="http://schemas.openxmlformats.org/drawingml/2006/main">
+                  <a:graphicData uri="http://schemas.openxmlformats.org/drawingml/2006/picture">
+                    <pic:pic xmlns:pic="http://schemas.openxmlformats.org/drawingml/2006/picture">
+                      <pic:nvPicPr>
+                        <pic:cNvPr id="0" name="Picture 6"/>
+                        <pic:cNvPicPr>
+                          <a:picLocks noChangeAspect="1" noChangeArrowheads="1"/>
+                        </pic:cNvPicPr>
+                      </pic:nvPicPr>
+                      <pic:blipFill>
+                        <a:blip r:embed="rId11" cstate="print">
+                          <a:extLst>
+                            <a:ext uri="{28A0092B-C50C-407E-A947-70E740481C1C}">
+                              <a14:useLocalDpi xmlns:a14="http://schemas.microsoft.com/office/drawing/2010/main" val="0"/>
+                            </a:ext>
+                          </a:extLst>
+                        </a:blip>
+                        <a:srcRect/>
+                        <a:stretch>
+                          <a:fillRect/>
+                        </a:stretch>
+                      </pic:blipFill>
+                      <pic:spPr bwMode="auto">
+                        <a:xfrm>
+                          <a:off x="0" y="0"/>
+                          <a:ext cx="4714312" cy="2825465"/>
+                        </a:xfrm>
+                        <a:prstGeom prst="rect">
+                          <a:avLst/>
+                        </a:prstGeom>
+                        <a:noFill/>
+                        <a:ln>
+                          <a:noFill/>
+                        </a:ln>
+                      </pic:spPr>
+                    </pic:pic>
+                  </a:graphicData>
+                </a:graphic>
+              </wp:inline>
+            </w:drawing>
+          </w:r>
+        </w:p>
+        <w:p>
+          <w:pPr>
+            <w:jc w:val="both"/>
+          </w:pPr>
+          <w:r>
+            <w:t>De plus</w:t>
+          </w:r>
+          <w:r>
+            <w:t>,</w:t>
+          </w:r>
+          <w:r>
+            <w:t xml:space="preserve"> </w:t>
+          </w:r>
+          <w:r>
+            <w:t>toutes les actions</w:t>
+          </w:r>
+          <w:r>
+            <w:t xml:space="preserve"> de l’utilisateur sont gérées</w:t>
+          </w:r>
+          <w:r>
+            <w:t xml:space="preserve"> par de</w:t>
+          </w:r>
+          <w:r>
+            <w:t>s</w:t>
+          </w:r>
+          <w:r>
+            <w:t xml:space="preserve"> commandes</w:t>
+          </w:r>
+          <w:r>
+            <w:t>.</w:t>
+          </w:r>
+          <w:r>
+            <w:t xml:space="preserve"> </w:t>
+          </w:r>
+          <w:r>
+            <w:t>Cela</w:t>
+          </w:r>
+          <w:r>
+            <w:t xml:space="preserve"> nous a permis</w:t>
+          </w:r>
+          <w:r>
+            <w:t>,</w:t>
+          </w:r>
+          <w:r>
+            <w:t xml:space="preserve"> sans problèmes</w:t>
+          </w:r>
+          <w:r>
+            <w:t>,</w:t>
+          </w:r>
+          <w:r>
+            <w:t xml:space="preserve"> d’avoir plusieurs entrées utilisateur </w:t>
+          </w:r>
+          <w:r>
+            <w:t>comme</w:t>
+          </w:r>
+          <w:r>
+            <w:t xml:space="preserve"> les flèches cliquables sur l’interfaces graphique et les flèches du clavier.</w:t>
+          </w:r>
+          <w:r>
+            <w:rPr>
+              <w:noProof/>
+            </w:rPr>
+            <w:t xml:space="preserve"> </w:t>
+          </w:r>
+        </w:p>
+        <w:p>
+          <w:pPr>
+            <w:pStyle w:val="Titre3"/>
+            <w:jc w:val="both"/>
+          </w:pPr>
+          <w:bookmarkStart w:id="4" w:name="_Toc74845720"/>
+          <w:r>
+            <w:rPr>
+              <w:noProof/>
+            </w:rPr>
+            <w:drawing>
+              <wp:anchor distT="0" distB="0" distL="114300" distR="114300" simplePos="0" relativeHeight="251662336" behindDoc="0" locked="0" layoutInCell="1" allowOverlap="1" wp14:anchorId="5DD677B2" wp14:editId="745172A5">
+                <wp:simplePos x="0" y="0"/>
+                <wp:positionH relativeFrom="margin">
+                  <wp:posOffset>4624705</wp:posOffset>
+                </wp:positionH>
+                <wp:positionV relativeFrom="paragraph">
+                  <wp:posOffset>12700</wp:posOffset>
+                </wp:positionV>
+                <wp:extent cx="914400" cy="1040130"/>
+                <wp:effectExtent l="0" t="0" r="0" b="7620"/>
+                <wp:wrapSquare wrapText="bothSides"/>
+                <wp:docPr id="8" name="Picture 8"/>
+                <wp:cNvGraphicFramePr>
+                  <a:graphicFrameLocks xmlns:a="http://schemas.openxmlformats.org/drawingml/2006/main" noChangeAspect="1"/>
+                </wp:cNvGraphicFramePr>
+                <a:graphic xmlns:a="http://schemas.openxmlformats.org/drawingml/2006/main">
+                  <a:graphicData uri="http://schemas.openxmlformats.org/drawingml/2006/picture">
+                    <pic:pic xmlns:pic="http://schemas.openxmlformats.org/drawingml/2006/picture">
+                      <pic:nvPicPr>
+                        <pic:cNvPr id="0" name="Picture 4"/>
+                        <pic:cNvPicPr>
+                          <a:picLocks noChangeAspect="1" noChangeArrowheads="1"/>
+                        </pic:cNvPicPr>
+                      </pic:nvPicPr>
+                      <pic:blipFill>
+                        <a:blip r:embed="rId12">
+                          <a:extLst>
+                            <a:ext uri="{28A0092B-C50C-407E-A947-70E740481C1C}">
+                              <a14:useLocalDpi xmlns:a14="http://schemas.microsoft.com/office/drawing/2010/main" val="0"/>
+                            </a:ext>
+                          </a:extLst>
+                        </a:blip>
+                        <a:srcRect/>
+                        <a:stretch>
+                          <a:fillRect/>
+                        </a:stretch>
+                      </pic:blipFill>
+                      <pic:spPr bwMode="auto">
+                        <a:xfrm>
+                          <a:off x="0" y="0"/>
+                          <a:ext cx="914400" cy="1040130"/>
+                        </a:xfrm>
+                        <a:prstGeom prst="rect">
+                          <a:avLst/>
+                        </a:prstGeom>
+                        <a:noFill/>
+                        <a:ln>
+                          <a:noFill/>
+                        </a:ln>
+                      </pic:spPr>
+                    </pic:pic>
+                  </a:graphicData>
+                </a:graphic>
+                <wp14:sizeRelH relativeFrom="margin">
+                  <wp14:pctWidth>0</wp14:pctWidth>
+                </wp14:sizeRelH>
+                <wp14:sizeRelV relativeFrom="margin">
+                  <wp14:pctHeight>0</wp14:pctHeight>
+                </wp14:sizeRelV>
+              </wp:anchor>
+            </w:drawing>
+          </w:r>
+          <w:r>
+            <w:t>Retour en arrière</w:t>
+          </w:r>
+          <w:bookmarkEnd w:id="4"/>
+        </w:p>
+        <w:p>
+          <w:pPr>
+            <w:jc w:val="both"/>
+          </w:pPr>
+          <w:r>
+            <w:t xml:space="preserve">Le bouton de retour en arrière va permettre à l’utilisateur d’annuler sa dernière action. </w:t>
+          </w:r>
+        </w:p>
+        <w:p>
+          <w:pPr>
+            <w:jc w:val="both"/>
+          </w:pPr>
+          <w:r>
+            <w:t xml:space="preserve">Pour ce faire nous </w:t>
+          </w:r>
+          <w:r>
+            <w:t xml:space="preserve">allons simplement aller chercher la dernière commande entrée par l’utilisateur, la </w:t>
+          </w:r>
+          <w:r>
+            <w:t>dépiler de l’</w:t>
+          </w:r>
+          <w:r>
+            <w:t>historique et utiliser sa méthode undo.</w:t>
+          </w:r>
+        </w:p>
+        <w:p>
+          <w:pPr>
+            <w:pStyle w:val="Titre3"/>
+            <w:jc w:val="both"/>
+          </w:pPr>
+          <w:bookmarkStart w:id="5" w:name="_Toc74845721"/>
+          <w:r>
+            <w:t>Liste des actions</w:t>
+          </w:r>
+          <w:bookmarkEnd w:id="5"/>
+        </w:p>
+        <w:p>
+          <w:pPr>
+            <w:jc w:val="both"/>
+          </w:pPr>
+          <w:r>
+            <w:rPr>
+              <w:noProof/>
+            </w:rPr>
+            <w:drawing>
+              <wp:anchor distT="0" distB="0" distL="114300" distR="114300" simplePos="0" relativeHeight="251663360" behindDoc="1" locked="0" layoutInCell="1" allowOverlap="1" wp14:anchorId="3A2C3BE5" wp14:editId="7F46F387">
+                <wp:simplePos x="0" y="0"/>
+                <wp:positionH relativeFrom="margin">
+                  <wp:posOffset>4662805</wp:posOffset>
+                </wp:positionH>
+                <wp:positionV relativeFrom="paragraph">
+                  <wp:posOffset>4445</wp:posOffset>
+                </wp:positionV>
+                <wp:extent cx="890905" cy="2597785"/>
+                <wp:effectExtent l="0" t="0" r="4445" b="0"/>
+                <wp:wrapSquare wrapText="bothSides"/>
+                <wp:docPr id="5" name="Picture 5"/>
+                <wp:cNvGraphicFramePr>
+                  <a:graphicFrameLocks xmlns:a="http://schemas.openxmlformats.org/drawingml/2006/main" noChangeAspect="1"/>
+                </wp:cNvGraphicFramePr>
+                <a:graphic xmlns:a="http://schemas.openxmlformats.org/drawingml/2006/main">
+                  <a:graphicData uri="http://schemas.openxmlformats.org/drawingml/2006/picture">
+                    <pic:pic xmlns:pic="http://schemas.openxmlformats.org/drawingml/2006/picture">
+                      <pic:nvPicPr>
+                        <pic:cNvPr id="0" name="Picture 2"/>
+                        <pic:cNvPicPr>
+                          <a:picLocks noChangeAspect="1" noChangeArrowheads="1"/>
+                        </pic:cNvPicPr>
+                      </pic:nvPicPr>
+                      <pic:blipFill>
+                        <a:blip r:embed="rId13" cstate="print">
+                          <a:extLst>
+                            <a:ext uri="{28A0092B-C50C-407E-A947-70E740481C1C}">
+                              <a14:useLocalDpi xmlns:a14="http://schemas.microsoft.com/office/drawing/2010/main" val="0"/>
+                            </a:ext>
+                          </a:extLst>
+                        </a:blip>
+                        <a:srcRect/>
+                        <a:stretch>
+                          <a:fillRect/>
+                        </a:stretch>
+                      </pic:blipFill>
+                      <pic:spPr bwMode="auto">
+                        <a:xfrm>
+                          <a:off x="0" y="0"/>
+                          <a:ext cx="890905" cy="2597785"/>
+                        </a:xfrm>
+                        <a:prstGeom prst="rect">
+                          <a:avLst/>
+                        </a:prstGeom>
+                        <a:noFill/>
+                        <a:ln>
+                          <a:noFill/>
+                        </a:ln>
+                      </pic:spPr>
+                    </pic:pic>
+                  </a:graphicData>
+                </a:graphic>
+                <wp14:sizeRelH relativeFrom="margin">
+                  <wp14:pctWidth>0</wp14:pctWidth>
+                </wp14:sizeRelH>
+                <wp14:sizeRelV relativeFrom="margin">
+                  <wp14:pctHeight>0</wp14:pctHeight>
+                </wp14:sizeRelV>
+              </wp:anchor>
+            </w:drawing>
+          </w:r>
+          <w:r>
+            <w:t>La liste des actions de l’utilisateur est affichée sur la droite de l’écran. Cette liste permet tout d’abor</w:t>
+          </w:r>
+          <w:r>
+            <w:t xml:space="preserve">d </w:t>
+          </w:r>
+          <w:r>
+            <w:t xml:space="preserve">de visualiser clairement les commandes générées par l’utilisateur </w:t>
+          </w:r>
+          <w:r>
+            <w:t>à chaque déplacement. De plus cette liste va permettre à l’utilisateur, en cliquant sur une des actions, de revenir en arrière</w:t>
+          </w:r>
+          <w:r>
+            <w:t xml:space="preserve">, </w:t>
+          </w:r>
+          <w:r>
+            <w:t>avant d’avoir exécuté cette commande.</w:t>
+          </w:r>
+        </w:p>
+        <w:p>
+          <w:pPr>
+            <w:jc w:val="both"/>
+          </w:pPr>
+          <w:r>
+            <w:t xml:space="preserve">Pour implémenter cette utilisation du modèle, </w:t>
+          </w:r>
+          <w:r>
+            <w:t>nous allons</w:t>
+          </w:r>
+          <w:r>
+            <w:t xml:space="preserve"> tout d’abord afficher chaque commande</w:t>
+          </w:r>
+          <w:r>
+            <w:t>, sous forme de bouton dans un scroller sur la droite de l’écran, lorsque celle-ci est générée.</w:t>
+          </w:r>
+          <w:r>
+            <w:t xml:space="preserve"> </w:t>
+          </w:r>
+          <w:r>
+            <w:t>Quand</w:t>
+          </w:r>
+          <w:r>
+            <w:t xml:space="preserve"> l’utilisateur clique sur un des </w:t>
+          </w:r>
+          <w:r>
+            <w:t>boutons</w:t>
+          </w:r>
+          <w:r>
+            <w:t xml:space="preserve">, </w:t>
+          </w:r>
+          <w:r>
+            <w:t>nous le dépilons</w:t>
+          </w:r>
+          <w:r>
+            <w:t xml:space="preserve"> et </w:t>
+          </w:r>
+          <w:r>
+            <w:t>annulons</w:t>
+          </w:r>
+          <w:r>
+            <w:t xml:space="preserve"> toutes les commandes jusqu’à </w:t>
+          </w:r>
+          <w:r>
+            <w:t>traiter la</w:t>
+          </w:r>
+          <w:r>
+            <w:t xml:space="preserve"> commande </w:t>
+          </w:r>
+          <w:r>
+            <w:t>représentée par ce bouton.</w:t>
+          </w:r>
+        </w:p>
+        <w:p>
+          <w:pPr>
+            <w:jc w:val="both"/>
+          </w:pPr>
+        </w:p>
+        <w:p>
+          <w:pPr>
+            <w:jc w:val="both"/>
+          </w:pPr>
+        </w:p>
+        <w:p>
+          <w:pPr>
+            <w:jc w:val="both"/>
+          </w:pPr>
+        </w:p>
+        <w:p>
+          <w:pPr>
+            <w:jc w:val="both"/>
+          </w:pPr>
+        </w:p>
+        <w:p>
+          <w:pPr>
+            <w:pStyle w:val="Titre3"/>
+            <w:jc w:val="both"/>
+          </w:pPr>
+          <w:bookmarkStart w:id="6" w:name="_Toc74845722"/>
+          <w:r>
+            <w:t>Replay du niveau</w:t>
+          </w:r>
+          <w:bookmarkEnd w:id="6"/>
+        </w:p>
+        <w:p>
+          <w:pPr>
+            <w:jc w:val="both"/>
+          </w:pPr>
+          <w:r>
+            <w:rPr>
+              <w:noProof/>
+            </w:rPr>
+            <w:drawing>
+              <wp:anchor distT="0" distB="0" distL="114300" distR="114300" simplePos="0" relativeHeight="251664384" behindDoc="0" locked="0" layoutInCell="1" allowOverlap="1" wp14:anchorId="68F45D29" wp14:editId="236175FA">
+                <wp:simplePos x="0" y="0"/>
+                <wp:positionH relativeFrom="column">
+                  <wp:posOffset>3596005</wp:posOffset>
+                </wp:positionH>
+                <wp:positionV relativeFrom="paragraph">
+                  <wp:posOffset>5080</wp:posOffset>
+                </wp:positionV>
+                <wp:extent cx="2962516" cy="2133600"/>
+                <wp:effectExtent l="0" t="0" r="9525" b="0"/>
+                <wp:wrapSquare wrapText="bothSides"/>
+                <wp:docPr id="9" name="Picture 9"/>
+                <wp:cNvGraphicFramePr>
+                  <a:graphicFrameLocks xmlns:a="http://schemas.openxmlformats.org/drawingml/2006/main" noChangeAspect="1"/>
+                </wp:cNvGraphicFramePr>
+                <a:graphic xmlns:a="http://schemas.openxmlformats.org/drawingml/2006/main">
+                  <a:graphicData uri="http://schemas.openxmlformats.org/drawingml/2006/picture">
+                    <pic:pic xmlns:pic="http://schemas.openxmlformats.org/drawingml/2006/picture">
+                      <pic:nvPicPr>
+                        <pic:cNvPr id="0" name="Picture 5"/>
+                        <pic:cNvPicPr>
+                          <a:picLocks noChangeAspect="1" noChangeArrowheads="1"/>
+                        </pic:cNvPicPr>
+                      </pic:nvPicPr>
+                      <pic:blipFill>
+                        <a:blip r:embed="rId14" cstate="print">
+                          <a:extLst>
+                            <a:ext uri="{28A0092B-C50C-407E-A947-70E740481C1C}">
+                              <a14:useLocalDpi xmlns:a14="http://schemas.microsoft.com/office/drawing/2010/main" val="0"/>
+                            </a:ext>
+                          </a:extLst>
+                        </a:blip>
+                        <a:srcRect/>
+                        <a:stretch>
+                          <a:fillRect/>
+                        </a:stretch>
+                      </pic:blipFill>
+                      <pic:spPr bwMode="auto">
+                        <a:xfrm>
+                          <a:off x="0" y="0"/>
+                          <a:ext cx="2962516" cy="2133600"/>
+                        </a:xfrm>
+                        <a:prstGeom prst="rect">
+                          <a:avLst/>
+                        </a:prstGeom>
+                        <a:noFill/>
+                        <a:ln>
+                          <a:noFill/>
+                        </a:ln>
+                      </pic:spPr>
+                    </pic:pic>
+                  </a:graphicData>
+                </a:graphic>
+              </wp:anchor>
+            </w:drawing>
+          </w:r>
+          <w:r>
+            <w:t>Quand l’utilisateur fini un niveau, Il a l’occasion de pouvoir revoir sa performance. En effet</w:t>
+          </w:r>
+          <w:r>
+            <w:t>,</w:t>
+          </w:r>
+          <w:r>
+            <w:t xml:space="preserve"> en cliquant sur le bouton « </w:t>
+          </w:r>
+          <w:proofErr w:type="spellStart"/>
+          <w:r>
+            <w:t>Review</w:t>
+          </w:r>
+          <w:proofErr w:type="spellEnd"/>
+          <w:r>
+            <w:t> » le niveau va se relancer et se rejouer automatiquement sans que l’utilisateur ne puisses interagir avec le déroulement de l’action.</w:t>
+          </w:r>
+        </w:p>
+        <w:p>
+          <w:pPr>
+            <w:jc w:val="both"/>
+          </w:pPr>
+          <w:r>
+            <w:t>Pour ce faire</w:t>
+          </w:r>
+          <w:r>
+            <w:t>,</w:t>
+          </w:r>
+          <w:r>
+            <w:t xml:space="preserve"> nous créons un nouveau niveau qui va récupérer l’historique du niveau actuel et le parcourir à l’envers en exécutant chaque commande </w:t>
+          </w:r>
+          <w:r>
+            <w:t xml:space="preserve">relativement à un </w:t>
+          </w:r>
+          <w:proofErr w:type="spellStart"/>
+          <w:r>
+            <w:t>timer</w:t>
+          </w:r>
+          <w:proofErr w:type="spellEnd"/>
+          <w:r>
+            <w:t>. Procéder de cette manière va exécuter les commandes comme si l’utilisateur les avait générées sur le moment mais en utilisant les commandes stockées dans l’historique.</w:t>
+          </w:r>
+        </w:p>
+        <w:p/>
+        <w:p>
+          <w:pPr>
+            <w:pStyle w:val="Titre3"/>
+          </w:pPr>
+          <w:bookmarkStart w:id="7" w:name="_Toc74845723"/>
+          <w:r>
+            <w:t>Diagramme de séquence pour l’exécution d’une commande</w:t>
+          </w:r>
+          <w:bookmarkEnd w:id="7"/>
+        </w:p>
+        <w:p>
+          <w:r>
+            <w:t>Le point d'entrée peut être atteint de trois façons</w:t>
+          </w:r>
+        </w:p>
+        <w:p>
+          <w:pPr>
+            <w:pStyle w:val="Paragraphedeliste"/>
+            <w:numPr>
+              <w:ilvl w:val="0"/>
+              <w:numId w:val="12"/>
+            </w:numPr>
+          </w:pPr>
+          <w:r>
+            <w:t>En appuyant sur les touches de claviers [W,A,S,D</w:t>
+          </w:r>
+          <w:r>
+            <w:t>].</w:t>
+          </w:r>
+        </w:p>
+        <w:p>
+          <w:pPr>
+            <w:pStyle w:val="Paragraphedeliste"/>
+            <w:numPr>
+              <w:ilvl w:val="0"/>
+              <w:numId w:val="12"/>
+            </w:numPr>
+          </w:pPr>
+          <w:r>
+            <w:t>En appuyant sur les flèches du clavier</w:t>
+          </w:r>
+        </w:p>
+        <w:p>
+          <w:pPr>
+            <w:pStyle w:val="Paragraphedeliste"/>
+            <w:numPr>
+              <w:ilvl w:val="0"/>
+              <w:numId w:val="12"/>
+            </w:numPr>
+          </w:pPr>
+          <w:r>
+            <w:t>En cliquant sur les flèches affichées à l'écran</w:t>
+          </w:r>
+        </w:p>
+        <w:p>
+          <w:pPr>
+            <w:pStyle w:val="Titre4"/>
+          </w:pPr>
+          <w:proofErr w:type="spellStart"/>
+          <w:r>
+            <w:t>GameScreen</w:t>
+          </w:r>
+          <w:proofErr w:type="spellEnd"/>
+        </w:p>
+        <w:p>
+          <w:r>
+            <w:t>Scène principale du jeu</w:t>
+          </w:r>
+        </w:p>
+        <w:p>
+          <w:pPr>
+            <w:pStyle w:val="Titre4"/>
+          </w:pPr>
+          <w:r>
+            <w:t>Tableau</w:t>
+          </w:r>
+        </w:p>
+        <w:p>
+          <w:r>
+            <w:t>Tableau d'acteurs qui vont être influencés par les commandes.</w:t>
+          </w:r>
+        </w:p>
+        <w:p>
+          <w:pPr>
+            <w:pStyle w:val="Titre4"/>
+          </w:pPr>
+          <w:proofErr w:type="spellStart"/>
+          <w:r>
+            <w:t>MoveComand</w:t>
+          </w:r>
+          <w:proofErr w:type="spellEnd"/>
+        </w:p>
+        <w:p>
+          <w:r>
+            <w:t>Une commande qui va déplacer un acteur.</w:t>
+          </w:r>
+        </w:p>
+        <w:p>
+          <w:pPr>
+            <w:pStyle w:val="Titre4"/>
+          </w:pPr>
+          <w:proofErr w:type="spellStart"/>
+          <w:r>
+            <w:t>PushCommand</w:t>
+          </w:r>
+          <w:proofErr w:type="spellEnd"/>
+        </w:p>
+        <w:p>
+          <w:r>
+            <w:t>Une commande qui déplace un acteur uniquement s'il á été poussé par un autre acteur.</w:t>
+          </w:r>
+        </w:p>
+        <w:p>
+          <w:pPr>
+            <w:pStyle w:val="Titre4"/>
+          </w:pPr>
+          <w:proofErr w:type="spellStart"/>
+          <w:r>
+            <w:t>CollectCommand</w:t>
+          </w:r>
+          <w:proofErr w:type="spellEnd"/>
+        </w:p>
+        <w:p>
+          <w:r>
+            <w:t>Une commande qui va supprimer un acteur du tableau, et appliquer un effet spécial á l'acteur qui est passé dessus.</w:t>
+          </w:r>
+        </w:p>
+        <w:p>
+          <w:pPr>
+            <w:pStyle w:val="Titre4"/>
+          </w:pPr>
+          <w:proofErr w:type="spellStart"/>
+          <w:r>
+            <w:t>MoveHistoric</w:t>
+          </w:r>
+          <w:proofErr w:type="spellEnd"/>
+        </w:p>
+        <w:p>
+          <w:r>
+            <w:t>Permet de gérer/stocker un historique de commande pour pouvoir annuler une commande ou rejouer le niveau.</w:t>
+          </w:r>
+        </w:p>
+        <w:p>
+          <w:r>
+            <w:rPr>
+              <w:noProof/>
+            </w:rPr>
+            <w:lastRenderedPageBreak/>
+            <w:drawing>
+              <wp:anchor distT="0" distB="0" distL="114300" distR="114300" simplePos="0" relativeHeight="251666432" behindDoc="0" locked="0" layoutInCell="1" allowOverlap="1" wp14:anchorId="705A3051" wp14:editId="4EFC8A90">
+                <wp:simplePos x="0" y="0"/>
+                <wp:positionH relativeFrom="column">
+                  <wp:posOffset>-528320</wp:posOffset>
+                </wp:positionH>
+                <wp:positionV relativeFrom="paragraph">
+                  <wp:posOffset>0</wp:posOffset>
+                </wp:positionV>
+                <wp:extent cx="6819900" cy="4959985"/>
+                <wp:effectExtent l="0" t="0" r="0" b="0"/>
+                <wp:wrapSquare wrapText="bothSides"/>
+                <wp:docPr id="4" name="Picture 4"/>
+                <wp:cNvGraphicFramePr>
+                  <a:graphicFrameLocks xmlns:a="http://schemas.openxmlformats.org/drawingml/2006/main" noChangeAspect="1"/>
+                </wp:cNvGraphicFramePr>
+                <a:graphic xmlns:a="http://schemas.openxmlformats.org/drawingml/2006/main">
+                  <a:graphicData uri="http://schemas.openxmlformats.org/drawingml/2006/picture">
+                    <pic:pic xmlns:pic="http://schemas.openxmlformats.org/drawingml/2006/picture">
+                      <pic:nvPicPr>
+                        <pic:cNvPr id="0" name="Picture 3"/>
+                        <pic:cNvPicPr>
+                          <a:picLocks noChangeAspect="1" noChangeArrowheads="1"/>
+                        </pic:cNvPicPr>
+                      </pic:nvPicPr>
+                      <pic:blipFill>
+                        <a:blip r:embed="rId15">
+                          <a:extLst>
+                            <a:ext uri="{28A0092B-C50C-407E-A947-70E740481C1C}">
+                              <a14:useLocalDpi xmlns:a14="http://schemas.microsoft.com/office/drawing/2010/main" val="0"/>
+                            </a:ext>
+                          </a:extLst>
+                        </a:blip>
+                        <a:srcRect/>
+                        <a:stretch>
+                          <a:fillRect/>
+                        </a:stretch>
+                      </pic:blipFill>
+                      <pic:spPr bwMode="auto">
+                        <a:xfrm>
+                          <a:off x="0" y="0"/>
+                          <a:ext cx="6819900" cy="4959985"/>
+                        </a:xfrm>
+                        <a:prstGeom prst="rect">
+                          <a:avLst/>
+                        </a:prstGeom>
+                        <a:noFill/>
+                        <a:ln>
+                          <a:noFill/>
+                        </a:ln>
+                      </pic:spPr>
+                    </pic:pic>
+                  </a:graphicData>
+                </a:graphic>
+                <wp14:sizeRelH relativeFrom="margin">
+                  <wp14:pctWidth>0</wp14:pctWidth>
+                </wp14:sizeRelH>
+              </wp:anchor>
+            </w:drawing>
+          </w:r>
+        </w:p>
+        <w:p>
+          <w:r>
+            <w:t xml:space="preserve">Lorsque nous annulons une commande, nous appelons la méthode </w:t>
+          </w:r>
+          <w:r>
+            <w:rPr>
+              <w:i/>
+              <w:iCs/>
+            </w:rPr>
+            <w:t>undo</w:t>
+          </w:r>
+          <w:r>
+            <w:t xml:space="preserve"> de </w:t>
+          </w:r>
+          <w:proofErr w:type="spellStart"/>
+          <w:r>
+            <w:t>MoveHistoric</w:t>
+          </w:r>
+          <w:proofErr w:type="spellEnd"/>
+          <w:r>
+            <w:t xml:space="preserve"> qui se charge de dépiler la dernière commande et de l’annuler, s</w:t>
+          </w:r>
+          <w:r>
+            <w:t>’</w:t>
+          </w:r>
+          <w:r>
+            <w:t>il y en a une.</w:t>
+          </w:r>
         </w:p>
       </w:sdtContent>
     </w:sdt>
-    <w:p/>
+    <w:bookmarkEnd w:id="1" w:displacedByCustomXml="prev"/>
     <w:sectPr>
-      <w:headerReference w:type="default" r:id="rId10"/>
-      <w:footerReference w:type="default" r:id="rId11"/>
+      <w:headerReference w:type="default" r:id="rId16"/>
+      <w:footerReference w:type="default" r:id="rId17"/>
       <w:pgSz w:w="11906" w:h="16838"/>
       <w:pgMar w:top="1417" w:right="1417" w:bottom="1417" w:left="1417" w:header="708" w:footer="708" w:gutter="0"/>
       <w:pgNumType w:start="0"/>
@@ -927,17 +2440,31 @@
         <w:lang w:val="en-GB"/>
       </w:rPr>
     </w:pPr>
-    <w:fldSimple w:instr=" DATE   \* MERGEFORMAT ">
-      <w:r>
-        <w:rPr>
-          <w:noProof/>
-        </w:rPr>
-        <w:t>10.06.2021</w:t>
-      </w:r>
-    </w:fldSimple>
     <w:r>
+      <w:fldChar w:fldCharType="begin"/>
+    </w:r>
+    <w:r>
+      <w:instrText xml:space="preserve"> DATE   \* MERGEFORMAT </w:instrText>
+    </w:r>
+    <w:r>
+      <w:fldChar w:fldCharType="separate"/>
+    </w:r>
+    <w:r>
       <w:rPr>
         <w:noProof/>
+      </w:rPr>
+      <w:t>17.06.2021</w:t>
+    </w:r>
+    <w:r>
+      <w:rPr>
+        <w:noProof/>
+      </w:rPr>
+      <w:fldChar w:fldCharType="end"/>
+    </w:r>
+    <w:r>
+      <w:rPr>
+        <w:noProof/>
+        <w:lang w:val="en-US"/>
       </w:rPr>
       <w:t xml:space="preserve">           </w:t>
     </w:r>
@@ -2156,6 +3683,119 @@
     </w:lvl>
   </w:abstractNum>
   <w:abstractNum w:abstractNumId="9" w15:restartNumberingAfterBreak="0">
+    <w:nsid w:val="71FD45F1"/>
+    <w:multiLevelType w:val="hybridMultilevel"/>
+    <w:tmpl w:val="0552889C"/>
+    <w:lvl w:ilvl="0" w:tplc="10000001">
+      <w:start w:val="1"/>
+      <w:numFmt w:val="bullet"/>
+      <w:lvlText w:val=""/>
+      <w:lvlJc w:val="left"/>
+      <w:pPr>
+        <w:ind w:left="720" w:hanging="360"/>
+      </w:pPr>
+      <w:rPr>
+        <w:rFonts w:ascii="Symbol" w:hAnsi="Symbol" w:hint="default"/>
+      </w:rPr>
+    </w:lvl>
+    <w:lvl w:ilvl="1" w:tplc="10000003" w:tentative="1">
+      <w:start w:val="1"/>
+      <w:numFmt w:val="bullet"/>
+      <w:lvlText w:val="o"/>
+      <w:lvlJc w:val="left"/>
+      <w:pPr>
+        <w:ind w:left="1440" w:hanging="360"/>
+      </w:pPr>
+      <w:rPr>
+        <w:rFonts w:ascii="Courier New" w:hAnsi="Courier New" w:cs="Courier New" w:hint="default"/>
+      </w:rPr>
+    </w:lvl>
+    <w:lvl w:ilvl="2" w:tplc="10000005" w:tentative="1">
+      <w:start w:val="1"/>
+      <w:numFmt w:val="bullet"/>
+      <w:lvlText w:val=""/>
+      <w:lvlJc w:val="left"/>
+      <w:pPr>
+        <w:ind w:left="2160" w:hanging="360"/>
+      </w:pPr>
+      <w:rPr>
+        <w:rFonts w:ascii="Wingdings" w:hAnsi="Wingdings" w:hint="default"/>
+      </w:rPr>
+    </w:lvl>
+    <w:lvl w:ilvl="3" w:tplc="10000001" w:tentative="1">
+      <w:start w:val="1"/>
+      <w:numFmt w:val="bullet"/>
+      <w:lvlText w:val=""/>
+      <w:lvlJc w:val="left"/>
+      <w:pPr>
+        <w:ind w:left="2880" w:hanging="360"/>
+      </w:pPr>
+      <w:rPr>
+        <w:rFonts w:ascii="Symbol" w:hAnsi="Symbol" w:hint="default"/>
+      </w:rPr>
+    </w:lvl>
+    <w:lvl w:ilvl="4" w:tplc="10000003" w:tentative="1">
+      <w:start w:val="1"/>
+      <w:numFmt w:val="bullet"/>
+      <w:lvlText w:val="o"/>
+      <w:lvlJc w:val="left"/>
+      <w:pPr>
+        <w:ind w:left="3600" w:hanging="360"/>
+      </w:pPr>
+      <w:rPr>
+        <w:rFonts w:ascii="Courier New" w:hAnsi="Courier New" w:cs="Courier New" w:hint="default"/>
+      </w:rPr>
+    </w:lvl>
+    <w:lvl w:ilvl="5" w:tplc="10000005" w:tentative="1">
+      <w:start w:val="1"/>
+      <w:numFmt w:val="bullet"/>
+      <w:lvlText w:val=""/>
+      <w:lvlJc w:val="left"/>
+      <w:pPr>
+        <w:ind w:left="4320" w:hanging="360"/>
+      </w:pPr>
+      <w:rPr>
+        <w:rFonts w:ascii="Wingdings" w:hAnsi="Wingdings" w:hint="default"/>
+      </w:rPr>
+    </w:lvl>
+    <w:lvl w:ilvl="6" w:tplc="10000001" w:tentative="1">
+      <w:start w:val="1"/>
+      <w:numFmt w:val="bullet"/>
+      <w:lvlText w:val=""/>
+      <w:lvlJc w:val="left"/>
+      <w:pPr>
+        <w:ind w:left="5040" w:hanging="360"/>
+      </w:pPr>
+      <w:rPr>
+        <w:rFonts w:ascii="Symbol" w:hAnsi="Symbol" w:hint="default"/>
+      </w:rPr>
+    </w:lvl>
+    <w:lvl w:ilvl="7" w:tplc="10000003" w:tentative="1">
+      <w:start w:val="1"/>
+      <w:numFmt w:val="bullet"/>
+      <w:lvlText w:val="o"/>
+      <w:lvlJc w:val="left"/>
+      <w:pPr>
+        <w:ind w:left="5760" w:hanging="360"/>
+      </w:pPr>
+      <w:rPr>
+        <w:rFonts w:ascii="Courier New" w:hAnsi="Courier New" w:cs="Courier New" w:hint="default"/>
+      </w:rPr>
+    </w:lvl>
+    <w:lvl w:ilvl="8" w:tplc="10000005" w:tentative="1">
+      <w:start w:val="1"/>
+      <w:numFmt w:val="bullet"/>
+      <w:lvlText w:val=""/>
+      <w:lvlJc w:val="left"/>
+      <w:pPr>
+        <w:ind w:left="6480" w:hanging="360"/>
+      </w:pPr>
+      <w:rPr>
+        <w:rFonts w:ascii="Wingdings" w:hAnsi="Wingdings" w:hint="default"/>
+      </w:rPr>
+    </w:lvl>
+  </w:abstractNum>
+  <w:abstractNum w:abstractNumId="10" w15:restartNumberingAfterBreak="0">
     <w:nsid w:val="725C762E"/>
     <w:multiLevelType w:val="hybridMultilevel"/>
     <w:tmpl w:val="B0761C44"/>
@@ -2268,7 +3908,7 @@
       </w:rPr>
     </w:lvl>
   </w:abstractNum>
-  <w:abstractNum w:abstractNumId="10" w15:restartNumberingAfterBreak="0">
+  <w:abstractNum w:abstractNumId="11" w15:restartNumberingAfterBreak="0">
     <w:nsid w:val="795744D5"/>
     <w:multiLevelType w:val="hybridMultilevel"/>
     <w:tmpl w:val="B0D6781A"/>
@@ -2397,13 +4037,13 @@
     <w:abstractNumId w:val="6"/>
   </w:num>
   <w:num w:numId="6">
-    <w:abstractNumId w:val="9"/>
+    <w:abstractNumId w:val="10"/>
   </w:num>
   <w:num w:numId="7">
     <w:abstractNumId w:val="4"/>
   </w:num>
   <w:num w:numId="8">
-    <w:abstractNumId w:val="10"/>
+    <w:abstractNumId w:val="11"/>
   </w:num>
   <w:num w:numId="9">
     <w:abstractNumId w:val="1"/>
@@ -2413,6 +4053,9 @@
   </w:num>
   <w:num w:numId="11">
     <w:abstractNumId w:val="0"/>
+  </w:num>
+  <w:num w:numId="12">
+    <w:abstractNumId w:val="9"/>
   </w:num>
 </w:numbering>
 </file>
@@ -4222,7 +5865,7 @@
     <w:charset w:val="00"/>
     <w:family w:val="swiss"/>
     <w:pitch w:val="variable"/>
-    <w:sig w:usb0="E4002EFF" w:usb1="C000247B" w:usb2="00000009" w:usb3="00000000" w:csb0="000001FF" w:csb1="00000000"/>
+    <w:sig w:usb0="E0002AFF" w:usb1="4000ACFF" w:usb2="00000001" w:usb3="00000000" w:csb0="000001FF" w:csb1="00000000"/>
   </w:font>
   <w:font w:name="Courier New">
     <w:panose1 w:val="02070309020205020404"/>
@@ -4236,7 +5879,7 @@
     <w:charset w:val="00"/>
     <w:family w:val="roman"/>
     <w:pitch w:val="variable"/>
-    <w:sig w:usb0="E0002EFF" w:usb1="C000785B" w:usb2="00000009" w:usb3="00000000" w:csb0="000001FF" w:csb1="00000000"/>
+    <w:sig w:usb0="E0002AFF" w:usb1="C0007843" w:usb2="00000009" w:usb3="00000000" w:csb0="000001FF" w:csb1="00000000"/>
   </w:font>
   <w:font w:name="Wingdings">
     <w:panose1 w:val="05000000000000000000"/>
@@ -4257,7 +5900,7 @@
     <w:charset w:val="00"/>
     <w:family w:val="swiss"/>
     <w:pitch w:val="variable"/>
-    <w:sig w:usb0="E4002EFF" w:usb1="C000247B" w:usb2="00000009" w:usb3="00000000" w:csb0="000001FF" w:csb1="00000000"/>
+    <w:sig w:usb0="A0002AEF" w:usb1="4000207B" w:usb2="00000000" w:usb3="00000000" w:csb0="000001FF" w:csb1="00000000"/>
   </w:font>
 </w:fonts>
 </file>
@@ -4285,16 +5928,19 @@
     <w:rsid w:val="00102762"/>
     <w:rsid w:val="001036D6"/>
     <w:rsid w:val="001643C3"/>
+    <w:rsid w:val="001744DC"/>
     <w:rsid w:val="00386F80"/>
     <w:rsid w:val="0041041E"/>
     <w:rsid w:val="00443774"/>
     <w:rsid w:val="004766D2"/>
+    <w:rsid w:val="004B009A"/>
     <w:rsid w:val="004F6F4D"/>
     <w:rsid w:val="006050CF"/>
     <w:rsid w:val="006B3BBF"/>
     <w:rsid w:val="007634A8"/>
     <w:rsid w:val="00792FEE"/>
     <w:rsid w:val="008C048C"/>
+    <w:rsid w:val="008F2C0B"/>
     <w:rsid w:val="009C5289"/>
     <w:rsid w:val="009E0EDF"/>
     <w:rsid w:val="009E4EA3"/>

</xml_diff>